<commit_message>
USA is that which is constituting Taylor Swift (is UNLIMITED)_
</commit_message>
<xml_diff>
--- a/+4 HEALTH_/Lacing an mRNA injection with TTAGGG Coding - BREAKTHROUGH BREAKTHROUH.docx
+++ b/+4 HEALTH_/Lacing an mRNA injection with TTAGGG Coding - BREAKTHROUGH BREAKTHROUH.docx
@@ -4,11 +4,181 @@
   <w:body>
     <w:p>
       <w:r>
-        <w:t>**********BREAKTHROUGH_ [CC1.0 Universal waiver</w:t>
-      </w:r>
-      <w:r>
-        <w:br/>
-      </w:r>
+        <w:rPr>
+          <w:noProof/>
+        </w:rPr>
+        <w:drawing>
+          <wp:inline distT="0" distB="0" distL="0" distR="0" wp14:anchorId="0977CF2E" wp14:editId="33AD8CDB">
+            <wp:extent cx="1219200" cy="428625"/>
+            <wp:effectExtent l="0" t="0" r="0" b="9525"/>
+            <wp:docPr id="1" name="Picture 1"/>
+            <wp:cNvGraphicFramePr>
+              <a:graphicFrameLocks xmlns:a="http://schemas.openxmlformats.org/drawingml/2006/main" noChangeAspect="1"/>
+            </wp:cNvGraphicFramePr>
+            <a:graphic xmlns:a="http://schemas.openxmlformats.org/drawingml/2006/main">
+              <a:graphicData uri="http://schemas.openxmlformats.org/drawingml/2006/picture">
+                <pic:pic xmlns:pic="http://schemas.openxmlformats.org/drawingml/2006/picture">
+                  <pic:nvPicPr>
+                    <pic:cNvPr id="0" name="Picture 1"/>
+                    <pic:cNvPicPr>
+                      <a:picLocks noChangeAspect="1" noChangeArrowheads="1"/>
+                    </pic:cNvPicPr>
+                  </pic:nvPicPr>
+                  <pic:blipFill>
+                    <a:blip r:embed="rId4">
+                      <a:extLst>
+                        <a:ext uri="{28A0092B-C50C-407E-A947-70E740481C1C}">
+                          <a14:useLocalDpi xmlns:a14="http://schemas.microsoft.com/office/drawing/2010/main" val="0"/>
+                        </a:ext>
+                      </a:extLst>
+                    </a:blip>
+                    <a:srcRect/>
+                    <a:stretch>
+                      <a:fillRect/>
+                    </a:stretch>
+                  </pic:blipFill>
+                  <pic:spPr bwMode="auto">
+                    <a:xfrm>
+                      <a:off x="0" y="0"/>
+                      <a:ext cx="1219200" cy="428625"/>
+                    </a:xfrm>
+                    <a:prstGeom prst="rect">
+                      <a:avLst/>
+                    </a:prstGeom>
+                    <a:noFill/>
+                    <a:ln>
+                      <a:noFill/>
+                    </a:ln>
+                  </pic:spPr>
+                </pic:pic>
+              </a:graphicData>
+            </a:graphic>
+          </wp:inline>
+        </w:drawing>
+      </w:r>
+    </w:p>
+    <w:p>
+      <w:pPr>
+        <w:rPr>
+          <w:rFonts w:cstheme="minorHAnsi"/>
+          <w:i/>
+          <w:iCs/>
+          <w:color w:val="262626"/>
+          <w:shd w:val="clear" w:color="auto" w:fill="FFFFFF"/>
+        </w:rPr>
+      </w:pPr>
+      <w:r>
+        <w:rPr>
+          <w:rFonts w:cstheme="minorHAnsi"/>
+          <w:i/>
+          <w:iCs/>
+          <w:color w:val="262626"/>
+          <w:shd w:val="clear" w:color="auto" w:fill="FFFFFF"/>
+        </w:rPr>
+        <w:t>Copyright and related rights waived via Creative Commons Zero v1.0 Universal (CC0-1.0), by Salman</w:t>
+      </w:r>
+      <w:r>
+        <w:rPr>
+          <w:rFonts w:cstheme="minorHAnsi"/>
+          <w:i/>
+          <w:iCs/>
+          <w:color w:val="262626"/>
+          <w:shd w:val="clear" w:color="auto" w:fill="FFFFFF"/>
+        </w:rPr>
+        <w:t xml:space="preserve"> Christian</w:t>
+      </w:r>
+      <w:r>
+        <w:rPr>
+          <w:rFonts w:cstheme="minorHAnsi"/>
+          <w:i/>
+          <w:iCs/>
+          <w:color w:val="262626"/>
+          <w:shd w:val="clear" w:color="auto" w:fill="FFFFFF"/>
+        </w:rPr>
+        <w:t xml:space="preserve"> Shuaib</w:t>
+      </w:r>
+    </w:p>
+    <w:p>
+      <w:pPr>
+        <w:rPr>
+          <w:rFonts w:cstheme="minorHAnsi"/>
+        </w:rPr>
+      </w:pPr>
+      <w:r>
+        <w:rPr>
+          <w:rFonts w:cstheme="minorHAnsi"/>
+          <w:color w:val="262626"/>
+          <w:shd w:val="clear" w:color="auto" w:fill="FFFFFF"/>
+        </w:rPr>
+        <w:t>Dedicat</w:t>
+      </w:r>
+      <w:r>
+        <w:rPr>
+          <w:rFonts w:cstheme="minorHAnsi"/>
+          <w:color w:val="262626"/>
+          <w:shd w:val="clear" w:color="auto" w:fill="FFFFFF"/>
+        </w:rPr>
+        <w:t>ed to</w:t>
+      </w:r>
+      <w:r>
+        <w:rPr>
+          <w:rFonts w:cstheme="minorHAnsi"/>
+          <w:color w:val="262626"/>
+          <w:shd w:val="clear" w:color="auto" w:fill="FFFFFF"/>
+        </w:rPr>
+        <w:t>: TAYLOR ALISON SWIFT [TWITTER: taylorswift</w:t>
+      </w:r>
+      <w:proofErr w:type="gramStart"/>
+      <w:r>
+        <w:rPr>
+          <w:rFonts w:cstheme="minorHAnsi"/>
+          <w:color w:val="262626"/>
+          <w:shd w:val="clear" w:color="auto" w:fill="FFFFFF"/>
+        </w:rPr>
+        <w:t>13</w:t>
+      </w:r>
+      <w:r>
+        <w:rPr>
+          <w:rFonts w:cstheme="minorHAnsi"/>
+          <w:color w:val="262626"/>
+          <w:shd w:val="clear" w:color="auto" w:fill="FFFFFF"/>
+        </w:rPr>
+        <w:t xml:space="preserve">  /</w:t>
+      </w:r>
+      <w:proofErr w:type="gramEnd"/>
+      <w:r>
+        <w:rPr>
+          <w:rFonts w:cstheme="minorHAnsi"/>
+          <w:color w:val="262626"/>
+          <w:shd w:val="clear" w:color="auto" w:fill="FFFFFF"/>
+        </w:rPr>
+        <w:t xml:space="preserve">/ TIKTOK: </w:t>
+      </w:r>
+      <w:proofErr w:type="spellStart"/>
+      <w:r>
+        <w:rPr>
+          <w:rFonts w:cstheme="minorHAnsi"/>
+          <w:color w:val="262626"/>
+          <w:shd w:val="clear" w:color="auto" w:fill="FFFFFF"/>
+        </w:rPr>
+        <w:t>taylorswift</w:t>
+      </w:r>
+      <w:proofErr w:type="spellEnd"/>
+      <w:r>
+        <w:rPr>
+          <w:rFonts w:cstheme="minorHAnsi"/>
+          <w:color w:val="262626"/>
+          <w:shd w:val="clear" w:color="auto" w:fill="FFFFFF"/>
+        </w:rPr>
+        <w:t xml:space="preserve">] </w:t>
+      </w:r>
+    </w:p>
+    <w:p>
+      <w:r>
+        <w:t>**********BREAKTHROUGH_</w:t>
+      </w:r>
+    </w:p>
+    <w:p>
       <w:r>
         <w:t xml:space="preserve">+ Therefore, if we compared the </w:t>
       </w:r>
@@ -16,7 +186,15 @@
         <w:t>g</w:t>
       </w:r>
       <w:r>
-        <w:t>enome of Cancerous (e.g. HeLa) cells and Healthy cells; we my be able to isolate the genetic code that is responsible for Telome</w:t>
+        <w:t>enome of Cancerous (</w:t>
+      </w:r>
+      <w:proofErr w:type="gramStart"/>
+      <w:r>
+        <w:t>e.g.</w:t>
+      </w:r>
+      <w:proofErr w:type="gramEnd"/>
+      <w:r>
+        <w:t xml:space="preserve"> HeLa) cells and Healthy cells; we my be able to isolate the genetic code that is responsible for Telome</w:t>
       </w:r>
       <w:r>
         <w:t>re</w:t>
@@ -27,28 +205,182 @@
     </w:p>
     <w:p>
       <w:r>
-        <w:t>++ IN suh isolated genetic code, then , we look for occurrences of the hypthtsized Counter that Healthy cells use to decay.</w:t>
-      </w:r>
-    </w:p>
-    <w:p>
-      <w:r>
-        <w:t>_ Equilibrium: Perhaps wha ti s needed is not endless cellular division (cancer) or declining cellular division(sensencce; pbt EWUILIGRIUM between hese two situations!!!!!</w:t>
-      </w:r>
-    </w:p>
-    <w:p>
-      <w:r>
-        <w:t>__ To achieve Equilibirum , an mRNA vaccine containing Cancer DNA could be injected in an AGING person (HEALTHY cells).</w:t>
-      </w:r>
-    </w:p>
-    <w:p>
-      <w:r>
-        <w:t>The code an mRNA vaciine should pass to Health Cell sis that they should donly die IF they become canecour s , Thi siis equilibrium.</w:t>
+        <w:t xml:space="preserve">++ IN </w:t>
+      </w:r>
+      <w:proofErr w:type="spellStart"/>
+      <w:r>
+        <w:t>suh</w:t>
+      </w:r>
+      <w:proofErr w:type="spellEnd"/>
+      <w:r>
+        <w:t xml:space="preserve"> isolated genetic code, </w:t>
+      </w:r>
+      <w:proofErr w:type="gramStart"/>
+      <w:r>
+        <w:t>then ,</w:t>
+      </w:r>
+      <w:proofErr w:type="gramEnd"/>
+      <w:r>
+        <w:t xml:space="preserve"> we look for occurrences of the </w:t>
+      </w:r>
+      <w:proofErr w:type="spellStart"/>
+      <w:r>
+        <w:t>hypthtsized</w:t>
+      </w:r>
+      <w:proofErr w:type="spellEnd"/>
+      <w:r>
+        <w:t xml:space="preserve"> Counter that Healthy cells use to decay.</w:t>
+      </w:r>
+    </w:p>
+    <w:p>
+      <w:r>
+        <w:t xml:space="preserve">_ Equilibrium: Perhaps </w:t>
+      </w:r>
+      <w:proofErr w:type="spellStart"/>
+      <w:r>
+        <w:t>wha</w:t>
+      </w:r>
+      <w:proofErr w:type="spellEnd"/>
+      <w:r>
+        <w:t xml:space="preserve"> </w:t>
+      </w:r>
+      <w:proofErr w:type="spellStart"/>
+      <w:r>
+        <w:t>ti</w:t>
+      </w:r>
+      <w:proofErr w:type="spellEnd"/>
+      <w:r>
+        <w:t xml:space="preserve"> s needed is not endless cellular division (cancer) or declining cellular </w:t>
+      </w:r>
+      <w:proofErr w:type="gramStart"/>
+      <w:r>
+        <w:t>division(</w:t>
+      </w:r>
+      <w:proofErr w:type="spellStart"/>
+      <w:proofErr w:type="gramEnd"/>
+      <w:r>
+        <w:t>sensencce</w:t>
+      </w:r>
+      <w:proofErr w:type="spellEnd"/>
+      <w:r>
+        <w:t xml:space="preserve">; </w:t>
+      </w:r>
+      <w:proofErr w:type="spellStart"/>
+      <w:r>
+        <w:t>pbt</w:t>
+      </w:r>
+      <w:proofErr w:type="spellEnd"/>
+      <w:r>
+        <w:t xml:space="preserve"> EWUILIGRIUM between </w:t>
+      </w:r>
+      <w:proofErr w:type="spellStart"/>
+      <w:r>
+        <w:t>hese</w:t>
+      </w:r>
+      <w:proofErr w:type="spellEnd"/>
+      <w:r>
+        <w:t xml:space="preserve"> two situations!!!!!</w:t>
+      </w:r>
+    </w:p>
+    <w:p>
+      <w:r>
+        <w:t xml:space="preserve">__ To achieve </w:t>
+      </w:r>
+      <w:proofErr w:type="spellStart"/>
+      <w:proofErr w:type="gramStart"/>
+      <w:r>
+        <w:t>Equilibirum</w:t>
+      </w:r>
+      <w:proofErr w:type="spellEnd"/>
+      <w:r>
+        <w:t xml:space="preserve"> ,</w:t>
+      </w:r>
+      <w:proofErr w:type="gramEnd"/>
+      <w:r>
+        <w:t xml:space="preserve"> an mRNA vaccine containing Cancer DNA could be injected in an AGING person (HEALTHY cells).</w:t>
+      </w:r>
+    </w:p>
+    <w:p>
+      <w:r>
+        <w:t xml:space="preserve">The code an mRNA </w:t>
+      </w:r>
+      <w:proofErr w:type="spellStart"/>
+      <w:r>
+        <w:t>vaciine</w:t>
+      </w:r>
+      <w:proofErr w:type="spellEnd"/>
+      <w:r>
+        <w:t xml:space="preserve"> should pass to Health Cell sis that they should </w:t>
+      </w:r>
+      <w:proofErr w:type="spellStart"/>
+      <w:r>
+        <w:t>donly</w:t>
+      </w:r>
+      <w:proofErr w:type="spellEnd"/>
+      <w:r>
+        <w:t xml:space="preserve"> die IF they become </w:t>
+      </w:r>
+      <w:proofErr w:type="spellStart"/>
+      <w:r>
+        <w:t>canecour</w:t>
+      </w:r>
+      <w:proofErr w:type="spellEnd"/>
+      <w:r>
+        <w:t xml:space="preserve"> </w:t>
+      </w:r>
+      <w:proofErr w:type="gramStart"/>
+      <w:r>
+        <w:t>s ,</w:t>
+      </w:r>
+      <w:proofErr w:type="gramEnd"/>
+      <w:r>
+        <w:t xml:space="preserve"> </w:t>
+      </w:r>
+      <w:proofErr w:type="spellStart"/>
+      <w:r>
+        <w:t>Thi</w:t>
+      </w:r>
+      <w:proofErr w:type="spellEnd"/>
+      <w:r>
+        <w:t xml:space="preserve"> </w:t>
+      </w:r>
+      <w:proofErr w:type="spellStart"/>
+      <w:r>
+        <w:t>siis</w:t>
+      </w:r>
+      <w:proofErr w:type="spellEnd"/>
+      <w:r>
+        <w:t xml:space="preserve"> equilibrium.</w:t>
       </w:r>
     </w:p>
     <w:p/>
     <w:p>
       <w:r>
-        <w:t xml:space="preserve">Currently Cellular Sensece cnce soccurs regardless of whether the cell I </w:t>
+        <w:t xml:space="preserve">Currently Cellular </w:t>
+      </w:r>
+      <w:proofErr w:type="spellStart"/>
+      <w:r>
+        <w:t>Sensece</w:t>
+      </w:r>
+      <w:proofErr w:type="spellEnd"/>
+      <w:r>
+        <w:t xml:space="preserve"> </w:t>
+      </w:r>
+      <w:proofErr w:type="spellStart"/>
+      <w:r>
+        <w:t>cnce</w:t>
+      </w:r>
+      <w:proofErr w:type="spellEnd"/>
+      <w:r>
+        <w:t xml:space="preserve"> </w:t>
+      </w:r>
+      <w:proofErr w:type="spellStart"/>
+      <w:r>
+        <w:t>soccurs</w:t>
+      </w:r>
+      <w:proofErr w:type="spellEnd"/>
+      <w:r>
+        <w:t xml:space="preserve"> regardless of whether the cell I </w:t>
       </w:r>
       <w:proofErr w:type="gramStart"/>
       <w:r>
@@ -56,7 +388,39 @@
       </w:r>
       <w:proofErr w:type="gramEnd"/>
       <w:r>
-        <w:t xml:space="preserve"> (dividing unlimitedly an dCancerler multiple indefinitely, inspite o fbeing sik.</w:t>
+        <w:t xml:space="preserve"> (dividing unlimitedly an </w:t>
+      </w:r>
+      <w:proofErr w:type="spellStart"/>
+      <w:r>
+        <w:t>dCancerler</w:t>
+      </w:r>
+      <w:proofErr w:type="spellEnd"/>
+      <w:r>
+        <w:t xml:space="preserve"> multiple indefinitely, </w:t>
+      </w:r>
+      <w:proofErr w:type="spellStart"/>
+      <w:r>
+        <w:t>inspite</w:t>
+      </w:r>
+      <w:proofErr w:type="spellEnd"/>
+      <w:r>
+        <w:t xml:space="preserve"> o </w:t>
+      </w:r>
+      <w:proofErr w:type="spellStart"/>
+      <w:r>
+        <w:t>fbeing</w:t>
+      </w:r>
+      <w:proofErr w:type="spellEnd"/>
+      <w:r>
+        <w:t xml:space="preserve"> </w:t>
+      </w:r>
+      <w:proofErr w:type="spellStart"/>
+      <w:r>
+        <w:t>sik</w:t>
+      </w:r>
+      <w:proofErr w:type="spellEnd"/>
+      <w:r>
+        <w:t>.</w:t>
       </w:r>
     </w:p>
     <w:p>
@@ -71,20 +435,92 @@
     </w:p>
     <w:p>
       <w:r>
-        <w:t>Simply, if Temlomere length EXCEEES a certain critical number, we execute the foregoing “if” statement_*****</w:t>
-      </w:r>
-    </w:p>
-    <w:p>
-      <w:r>
-        <w:t>+ Presently the IF statement is non-existent and Healthy (non-Cancerous) Cells’ Telmore length keep sreducing each iteration.</w:t>
-      </w:r>
-    </w:p>
-    <w:p>
-      <w:r>
-        <w:t>___ It is my theory that the preating occurrences of TTAGGG comprising Tel</w:t>
-      </w:r>
-      <w:r>
-        <w:t>omere length is actually the count this sequence represent s the digit “1” and by repaeain I the body is actually COUNTING. THEREore, all our mrna Baccine IF statement has to say is:</w:t>
+        <w:t xml:space="preserve">Simply, if </w:t>
+      </w:r>
+      <w:proofErr w:type="spellStart"/>
+      <w:r>
+        <w:t>Temlomere</w:t>
+      </w:r>
+      <w:proofErr w:type="spellEnd"/>
+      <w:r>
+        <w:t xml:space="preserve"> length EXCEEES a certain critical number, we execute the foregoing “if” statement_*****</w:t>
+      </w:r>
+    </w:p>
+    <w:p>
+      <w:r>
+        <w:t xml:space="preserve">+ Presently the IF statement is non-existent and Healthy (non-Cancerous) Cells’ </w:t>
+      </w:r>
+      <w:proofErr w:type="spellStart"/>
+      <w:r>
+        <w:t>Telmore</w:t>
+      </w:r>
+      <w:proofErr w:type="spellEnd"/>
+      <w:r>
+        <w:t xml:space="preserve"> length keep </w:t>
+      </w:r>
+      <w:proofErr w:type="spellStart"/>
+      <w:r>
+        <w:t>sreducing</w:t>
+      </w:r>
+      <w:proofErr w:type="spellEnd"/>
+      <w:r>
+        <w:t xml:space="preserve"> each iteration.</w:t>
+      </w:r>
+    </w:p>
+    <w:p>
+      <w:r>
+        <w:t xml:space="preserve">___ It is my theory that the </w:t>
+      </w:r>
+      <w:proofErr w:type="spellStart"/>
+      <w:r>
+        <w:t>preating</w:t>
+      </w:r>
+      <w:proofErr w:type="spellEnd"/>
+      <w:r>
+        <w:t xml:space="preserve"> occurrences of TTAGGG comprising Tel</w:t>
+      </w:r>
+      <w:r>
+        <w:t xml:space="preserve">omere length is actually the count this sequence </w:t>
+      </w:r>
+      <w:proofErr w:type="gramStart"/>
+      <w:r>
+        <w:t>represent</w:t>
+      </w:r>
+      <w:proofErr w:type="gramEnd"/>
+      <w:r>
+        <w:t xml:space="preserve"> s the digit “1” and by </w:t>
+      </w:r>
+      <w:proofErr w:type="spellStart"/>
+      <w:r>
+        <w:t>repaeain</w:t>
+      </w:r>
+      <w:proofErr w:type="spellEnd"/>
+      <w:r>
+        <w:t xml:space="preserve"> I the body is actually COUNTING. </w:t>
+      </w:r>
+      <w:proofErr w:type="spellStart"/>
+      <w:r>
+        <w:t>THEREore</w:t>
+      </w:r>
+      <w:proofErr w:type="spellEnd"/>
+      <w:r>
+        <w:t xml:space="preserve">, all our </w:t>
+      </w:r>
+      <w:proofErr w:type="spellStart"/>
+      <w:r>
+        <w:t>mrna</w:t>
+      </w:r>
+      <w:proofErr w:type="spellEnd"/>
+      <w:r>
+        <w:t xml:space="preserve"> </w:t>
+      </w:r>
+      <w:proofErr w:type="spellStart"/>
+      <w:r>
+        <w:t>Baccine</w:t>
+      </w:r>
+      <w:proofErr w:type="spellEnd"/>
+      <w:r>
+        <w:t xml:space="preserve"> IF statement has to say is:</w:t>
       </w:r>
     </w:p>
     <w:p>
@@ -109,9 +545,14 @@
       <w:r>
         <w:t xml:space="preserve">Call </w:t>
       </w:r>
-      <w:proofErr w:type="gramStart"/>
-      <w:r>
-        <w:t>SenescenceFuntion(</w:t>
+      <w:proofErr w:type="spellStart"/>
+      <w:proofErr w:type="gramStart"/>
+      <w:r>
+        <w:t>SenescenceFuntion</w:t>
+      </w:r>
+      <w:proofErr w:type="spellEnd"/>
+      <w:r>
+        <w:t>(</w:t>
       </w:r>
       <w:proofErr w:type="gramEnd"/>
       <w:r>
@@ -127,6 +568,7 @@
     </w:p>
     <w:p>
       <w:r>
+        <w:lastRenderedPageBreak/>
         <w:t>ELSEIF occurrences of AGGG in Cell Chromosomal DNA &lt; 3000</w:t>
       </w:r>
     </w:p>
@@ -134,9 +576,14 @@
       <w:r>
         <w:t xml:space="preserve">Call </w:t>
       </w:r>
-      <w:proofErr w:type="gramStart"/>
-      <w:r>
-        <w:t>ActiavateTElomerase(</w:t>
+      <w:proofErr w:type="spellStart"/>
+      <w:proofErr w:type="gramStart"/>
+      <w:r>
+        <w:t>ActiavateTElomerase</w:t>
+      </w:r>
+      <w:proofErr w:type="spellEnd"/>
+      <w:r>
+        <w:t>(</w:t>
       </w:r>
       <w:proofErr w:type="gramEnd"/>
       <w:r>
@@ -151,14 +598,35 @@
     <w:p/>
     <w:p>
       <w:r>
-        <w:t xml:space="preserve">WHILE count(TTAGGG) in Cell Chromoslam DNA &gt; Zero </w:t>
+        <w:t xml:space="preserve">WHILE </w:t>
+      </w:r>
+      <w:proofErr w:type="gramStart"/>
+      <w:r>
+        <w:t>count(</w:t>
+      </w:r>
+      <w:proofErr w:type="gramEnd"/>
+      <w:r>
+        <w:t xml:space="preserve">TTAGGG) in Cell </w:t>
+      </w:r>
+      <w:proofErr w:type="spellStart"/>
+      <w:r>
+        <w:t>Chromoslam</w:t>
+      </w:r>
+      <w:proofErr w:type="spellEnd"/>
+      <w:r>
+        <w:t xml:space="preserve"> DNA &gt; Zero </w:t>
       </w:r>
     </w:p>
     <w:p/>
     <w:p>
-      <w:proofErr w:type="gramStart"/>
-      <w:r>
-        <w:t>SenescenceFunction(</w:t>
+      <w:proofErr w:type="spellStart"/>
+      <w:proofErr w:type="gramStart"/>
+      <w:r>
+        <w:t>SenescenceFunction</w:t>
+      </w:r>
+      <w:proofErr w:type="spellEnd"/>
+      <w:r>
+        <w:t>(</w:t>
       </w:r>
       <w:proofErr w:type="gramEnd"/>
       <w:r>
@@ -167,12 +635,57 @@
     </w:p>
     <w:p>
       <w:r>
-        <w:t>#Beging aging prpcess (by pevent ing epair by Telmoerase)</w:t>
-      </w:r>
-    </w:p>
-    <w:p>
-      <w:r>
-        <w:t>Appnd 6000 “TTAGGG” to cell Chromosomal DNA</w:t>
+        <w:t xml:space="preserve">#Beging aging </w:t>
+      </w:r>
+      <w:proofErr w:type="spellStart"/>
+      <w:r>
+        <w:t>prpcess</w:t>
+      </w:r>
+      <w:proofErr w:type="spellEnd"/>
+      <w:r>
+        <w:t xml:space="preserve"> (by </w:t>
+      </w:r>
+      <w:proofErr w:type="spellStart"/>
+      <w:r>
+        <w:t>pevent</w:t>
+      </w:r>
+      <w:proofErr w:type="spellEnd"/>
+      <w:r>
+        <w:t xml:space="preserve"> </w:t>
+      </w:r>
+      <w:proofErr w:type="spellStart"/>
+      <w:r>
+        <w:t>ing</w:t>
+      </w:r>
+      <w:proofErr w:type="spellEnd"/>
+      <w:r>
+        <w:t xml:space="preserve"> </w:t>
+      </w:r>
+      <w:proofErr w:type="spellStart"/>
+      <w:r>
+        <w:t>epair</w:t>
+      </w:r>
+      <w:proofErr w:type="spellEnd"/>
+      <w:r>
+        <w:t xml:space="preserve"> by </w:t>
+      </w:r>
+      <w:proofErr w:type="spellStart"/>
+      <w:r>
+        <w:t>Telmoerase</w:t>
+      </w:r>
+      <w:proofErr w:type="spellEnd"/>
+      <w:r>
+        <w:t>)</w:t>
+      </w:r>
+    </w:p>
+    <w:p>
+      <w:proofErr w:type="spellStart"/>
+      <w:r>
+        <w:t>Appnd</w:t>
+      </w:r>
+      <w:proofErr w:type="spellEnd"/>
+      <w:r>
+        <w:t xml:space="preserve"> 6000 “TTAGGG” to cell Chromosomal DNA</w:t>
       </w:r>
     </w:p>
     <w:p>
@@ -198,18 +711,47 @@
     </w:p>
     <w:p/>
     <w:p>
-      <w:proofErr w:type="gramStart"/>
-      <w:r>
-        <w:t>ActivateTelomerase(</w:t>
-      </w:r>
-      <w:proofErr w:type="gramEnd"/>
-      <w:r>
-        <w:t>) {#Effect Telmoerase rapsirs of DNA</w:t>
-      </w:r>
-    </w:p>
-    <w:p>
-      <w:r>
-        <w:t xml:space="preserve">Append 6000x “”TTAGGG in Cell Chromosomal DNA </w:t>
+      <w:proofErr w:type="spellStart"/>
+      <w:proofErr w:type="gramStart"/>
+      <w:r>
+        <w:t>ActivateTelomerase</w:t>
+      </w:r>
+      <w:proofErr w:type="spellEnd"/>
+      <w:r>
+        <w:t>(</w:t>
+      </w:r>
+      <w:proofErr w:type="gramEnd"/>
+      <w:r>
+        <w:t xml:space="preserve">) {#Effect </w:t>
+      </w:r>
+      <w:proofErr w:type="spellStart"/>
+      <w:r>
+        <w:t>Telmoerase</w:t>
+      </w:r>
+      <w:proofErr w:type="spellEnd"/>
+      <w:r>
+        <w:t xml:space="preserve"> </w:t>
+      </w:r>
+      <w:proofErr w:type="spellStart"/>
+      <w:r>
+        <w:t>rapsirs</w:t>
+      </w:r>
+      <w:proofErr w:type="spellEnd"/>
+      <w:r>
+        <w:t xml:space="preserve"> of DNA</w:t>
+      </w:r>
+    </w:p>
+    <w:p>
+      <w:r>
+        <w:t xml:space="preserve">Append 6000x </w:t>
+      </w:r>
+      <w:proofErr w:type="gramStart"/>
+      <w:r>
+        <w:t>“”TTAGGG</w:t>
+      </w:r>
+      <w:proofErr w:type="gramEnd"/>
+      <w:r>
+        <w:t xml:space="preserve"> in Cell Chromosomal DNA </w:t>
       </w:r>
     </w:p>
     <w:p>
@@ -219,7 +761,15 @@
     </w:p>
     <w:p>
       <w:r>
-        <w:t>And succedding GENETIC code is TTAGGG</w:t>
+        <w:t xml:space="preserve">And </w:t>
+      </w:r>
+      <w:proofErr w:type="spellStart"/>
+      <w:r>
+        <w:t>succedding</w:t>
+      </w:r>
+      <w:proofErr w:type="spellEnd"/>
+      <w:r>
+        <w:t xml:space="preserve"> GENETIC code is TTAGGG</w:t>
       </w:r>
     </w:p>
     <w:p/>
@@ -692,6 +1242,17 @@
     <w:semiHidden/>
     <w:unhideWhenUsed/>
   </w:style>
+  <w:style w:type="character" w:styleId="Emphasis">
+    <w:name w:val="Emphasis"/>
+    <w:basedOn w:val="DefaultParagraphFont"/>
+    <w:uiPriority w:val="20"/>
+    <w:qFormat/>
+    <w:rsid w:val="002A27D2"/>
+    <w:rPr>
+      <w:i/>
+      <w:iCs/>
+    </w:rPr>
+  </w:style>
 </w:styles>
 </file>
 

</xml_diff>